<commit_message>
adding scripts; tweaking sqls
</commit_message>
<xml_diff>
--- a/code/doc/script.docx
+++ b/code/doc/script.docx
@@ -83,7 +83,33 @@
           <w:rFonts w:hint="eastAsia"/>
           <w:lang w:eastAsia="zh-CN"/>
         </w:rPr>
-        <w:t xml:space="preserve"> data constituting of moneys from different years, regions, and </w:t>
+        <w:t xml:space="preserve"> data</w:t>
+      </w:r>
+      <w:r>
+        <w:rPr>
+          <w:lang w:eastAsia="zh-CN"/>
+        </w:rPr>
+        <w:t>set</w:t>
+      </w:r>
+      <w:r>
+        <w:rPr>
+          <w:rFonts w:hint="eastAsia"/>
+          <w:lang w:eastAsia="zh-CN"/>
+        </w:rPr>
+        <w:t xml:space="preserve"> constituting of </w:t>
+      </w:r>
+      <w:r>
+        <w:rPr>
+          <w:lang w:eastAsia="zh-CN"/>
+        </w:rPr>
+        <w:t>transactions</w:t>
+      </w:r>
+      <w:r>
+        <w:rPr>
+          <w:rFonts w:hint="eastAsia"/>
+          <w:lang w:eastAsia="zh-CN"/>
+        </w:rPr>
+        <w:t xml:space="preserve"> from different years, regions, and </w:t>
       </w:r>
       <w:r>
         <w:rPr>
@@ -152,18 +178,899 @@
     </w:p>
     <w:p>
       <w:pPr>
-        <w:rPr>
-          <w:lang w:eastAsia="zh-CN"/>
-        </w:rPr>
-      </w:pPr>
-      <w:r>
-        <w:rPr>
-          <w:lang w:eastAsia="zh-CN"/>
-        </w:rPr>
-        <w:t xml:space="preserve">First, </w:t>
+        <w:pStyle w:val="ListParagraph"/>
+        <w:numPr>
+          <w:ilvl w:val="0"/>
+          <w:numId w:val="4"/>
+        </w:numPr>
+        <w:tabs>
+          <w:tab w:val="left" w:pos="720"/>
+        </w:tabs>
+        <w:rPr>
+          <w:lang w:eastAsia="zh-CN"/>
+        </w:rPr>
+      </w:pPr>
+      <w:r>
+        <w:rPr>
+          <w:lang w:eastAsia="zh-CN"/>
+        </w:rPr>
+        <w:t xml:space="preserve">We first </w:t>
+      </w:r>
+      <w:r>
+        <w:rPr>
+          <w:lang w:eastAsia="zh-CN"/>
+        </w:rPr>
+        <w:t>see</w:t>
+      </w:r>
+      <w:r>
+        <w:rPr>
+          <w:lang w:eastAsia="zh-CN"/>
+        </w:rPr>
+        <w:t xml:space="preserve"> </w:t>
+      </w:r>
+      <w:r>
+        <w:rPr>
+          <w:b/>
+          <w:lang w:eastAsia="zh-CN"/>
+        </w:rPr>
+        <w:t>the total</w:t>
+      </w:r>
+      <w:r>
+        <w:rPr>
+          <w:b/>
+          <w:lang w:eastAsia="zh-CN"/>
+        </w:rPr>
+        <w:t xml:space="preserve"> addition</w:t>
+      </w:r>
+      <w:r>
+        <w:rPr>
+          <w:lang w:eastAsia="zh-CN"/>
+        </w:rPr>
+        <w:t xml:space="preserve"> of all the </w:t>
+      </w:r>
+      <w:r>
+        <w:rPr>
+          <w:lang w:eastAsia="zh-CN"/>
+        </w:rPr>
+        <w:t>transactions</w:t>
+      </w:r>
+      <w:r>
+        <w:rPr>
+          <w:lang w:eastAsia="zh-CN"/>
+        </w:rPr>
+        <w:t>. The si</w:t>
+      </w:r>
+      <w:r>
+        <w:rPr>
+          <w:lang w:eastAsia="zh-CN"/>
+        </w:rPr>
+        <w:t>ngle cube in the scene shows this number</w:t>
+      </w:r>
+      <w:r>
+        <w:rPr>
+          <w:lang w:eastAsia="zh-CN"/>
+        </w:rPr>
+        <w:t>, 151,996,700.64</w:t>
+      </w:r>
+      <w:r>
+        <w:rPr>
+          <w:lang w:eastAsia="zh-CN"/>
+        </w:rPr>
+        <w:t>, all the moneys</w:t>
+      </w:r>
+      <w:r>
+        <w:rPr>
+          <w:lang w:eastAsia="zh-CN"/>
+        </w:rPr>
+        <w:t>.</w:t>
+      </w:r>
+      <w:r>
+        <w:rPr>
+          <w:lang w:eastAsia="zh-CN"/>
+        </w:rPr>
+        <w:t xml:space="preserve"> </w:t>
+      </w:r>
+    </w:p>
+    <w:p>
+      <w:pPr>
+        <w:pStyle w:val="ListParagraph"/>
+        <w:tabs>
+          <w:tab w:val="left" w:pos="720"/>
+        </w:tabs>
+        <w:rPr>
+          <w:lang w:eastAsia="zh-CN"/>
+        </w:rPr>
+      </w:pPr>
+      <w:r>
+        <w:rPr>
+          <w:lang w:eastAsia="zh-CN"/>
+        </w:rPr>
+        <w:t>W</w:t>
+      </w:r>
+      <w:r>
+        <w:rPr>
+          <w:lang w:eastAsia="zh-CN"/>
+        </w:rPr>
+        <w:t xml:space="preserve">e </w:t>
+      </w:r>
+      <w:r>
+        <w:rPr>
+          <w:lang w:eastAsia="zh-CN"/>
+        </w:rPr>
+        <w:t>can</w:t>
+      </w:r>
+      <w:r>
+        <w:rPr>
+          <w:lang w:eastAsia="zh-CN"/>
+        </w:rPr>
+        <w:t xml:space="preserve"> </w:t>
+      </w:r>
+      <w:r>
+        <w:rPr>
+          <w:lang w:eastAsia="zh-CN"/>
+        </w:rPr>
+        <w:t>get more detail about</w:t>
+      </w:r>
+      <w:r>
+        <w:rPr>
+          <w:lang w:eastAsia="zh-CN"/>
+        </w:rPr>
+        <w:t xml:space="preserve"> the money </w:t>
+      </w:r>
+      <w:r>
+        <w:rPr>
+          <w:lang w:eastAsia="zh-CN"/>
+        </w:rPr>
+        <w:t xml:space="preserve">by looking at </w:t>
+      </w:r>
+      <w:r>
+        <w:rPr>
+          <w:lang w:eastAsia="zh-CN"/>
+        </w:rPr>
+        <w:t xml:space="preserve">the </w:t>
+      </w:r>
+      <w:r>
+        <w:rPr>
+          <w:lang w:eastAsia="zh-CN"/>
+        </w:rPr>
+        <w:t>data from</w:t>
+      </w:r>
+      <w:r>
+        <w:rPr>
+          <w:lang w:eastAsia="zh-CN"/>
+        </w:rPr>
+        <w:t xml:space="preserve"> each year. </w:t>
+      </w:r>
+    </w:p>
+    <w:p>
+      <w:pPr>
+        <w:pStyle w:val="ListParagraph"/>
+        <w:numPr>
+          <w:ilvl w:val="0"/>
+          <w:numId w:val="4"/>
+        </w:numPr>
+        <w:rPr>
+          <w:lang w:eastAsia="zh-CN"/>
+        </w:rPr>
+      </w:pPr>
+      <w:r>
+        <w:rPr>
+          <w:lang w:eastAsia="zh-CN"/>
+        </w:rPr>
+        <w:t xml:space="preserve">Here we </w:t>
+      </w:r>
+      <w:r>
+        <w:rPr>
+          <w:b/>
+          <w:lang w:eastAsia="zh-CN"/>
+        </w:rPr>
+        <w:t>divide all</w:t>
+      </w:r>
+      <w:r>
+        <w:rPr>
+          <w:b/>
+          <w:lang w:eastAsia="zh-CN"/>
+        </w:rPr>
+        <w:t xml:space="preserve"> </w:t>
+      </w:r>
+      <w:r>
+        <w:rPr>
+          <w:b/>
+          <w:lang w:eastAsia="zh-CN"/>
+        </w:rPr>
+        <w:t>transactions</w:t>
+      </w:r>
+      <w:r>
+        <w:rPr>
+          <w:b/>
+          <w:lang w:eastAsia="zh-CN"/>
+        </w:rPr>
+        <w:t xml:space="preserve"> </w:t>
+      </w:r>
+      <w:r>
+        <w:rPr>
+          <w:b/>
+          <w:lang w:eastAsia="zh-CN"/>
+        </w:rPr>
+        <w:t>into</w:t>
+      </w:r>
+      <w:r>
+        <w:rPr>
+          <w:b/>
+          <w:lang w:eastAsia="zh-CN"/>
+        </w:rPr>
+        <w:t xml:space="preserve"> 2010…</w:t>
+      </w:r>
+      <w:r>
+        <w:rPr>
+          <w:b/>
+          <w:lang w:eastAsia="zh-CN"/>
+        </w:rPr>
+        <w:t>2017.</w:t>
+      </w:r>
+      <w:r>
+        <w:rPr>
+          <w:lang w:eastAsia="zh-CN"/>
+        </w:rPr>
+        <w:t xml:space="preserve"> </w:t>
+      </w:r>
+    </w:p>
+    <w:p>
+      <w:pPr>
+        <w:pStyle w:val="ListParagraph"/>
+        <w:rPr>
+          <w:lang w:eastAsia="zh-CN"/>
+        </w:rPr>
+      </w:pPr>
+      <w:r>
+        <w:rPr>
+          <w:lang w:eastAsia="zh-CN"/>
+        </w:rPr>
+        <w:t xml:space="preserve">We can see that the total money of each year is increasing and the total money in 2017 is </w:t>
+      </w:r>
+      <w:r>
+        <w:rPr>
+          <w:lang w:eastAsia="zh-CN"/>
+        </w:rPr>
+        <w:t>22,447,029.86.</w:t>
+      </w:r>
+    </w:p>
+    <w:p>
+      <w:pPr>
+        <w:pStyle w:val="ListParagraph"/>
+        <w:rPr>
+          <w:lang w:eastAsia="zh-CN"/>
+        </w:rPr>
+      </w:pPr>
+      <w:r>
+        <w:rPr>
+          <w:lang w:eastAsia="zh-CN"/>
+        </w:rPr>
+        <w:t xml:space="preserve">We can </w:t>
+      </w:r>
+      <w:r>
+        <w:rPr>
+          <w:lang w:eastAsia="zh-CN"/>
+        </w:rPr>
+        <w:t>get more detail about</w:t>
+      </w:r>
+      <w:r>
+        <w:rPr>
+          <w:lang w:eastAsia="zh-CN"/>
+        </w:rPr>
+        <w:t xml:space="preserve"> the </w:t>
+      </w:r>
+      <w:r>
+        <w:rPr>
+          <w:lang w:eastAsia="zh-CN"/>
+        </w:rPr>
+        <w:t>transactions</w:t>
+      </w:r>
+      <w:r>
+        <w:rPr>
+          <w:lang w:eastAsia="zh-CN"/>
+        </w:rPr>
+        <w:t xml:space="preserve"> within one year.</w:t>
+      </w:r>
+      <w:r>
+        <w:rPr>
+          <w:lang w:eastAsia="zh-CN"/>
+        </w:rPr>
+        <w:t xml:space="preserve"> </w:t>
+      </w:r>
+    </w:p>
+    <w:p>
+      <w:pPr>
+        <w:pStyle w:val="ListParagraph"/>
+        <w:numPr>
+          <w:ilvl w:val="0"/>
+          <w:numId w:val="4"/>
+        </w:numPr>
+        <w:rPr>
+          <w:lang w:eastAsia="zh-CN"/>
+        </w:rPr>
+      </w:pPr>
+      <w:r>
+        <w:rPr>
+          <w:lang w:eastAsia="zh-CN"/>
+        </w:rPr>
+        <w:t>W</w:t>
+      </w:r>
+      <w:r>
+        <w:rPr>
+          <w:lang w:eastAsia="zh-CN"/>
+        </w:rPr>
+        <w:t>e can select</w:t>
+      </w:r>
+      <w:r>
+        <w:rPr>
+          <w:lang w:eastAsia="zh-CN"/>
+        </w:rPr>
+        <w:t xml:space="preserve"> the year of 2017.</w:t>
+      </w:r>
+      <w:r>
+        <w:rPr>
+          <w:lang w:eastAsia="zh-CN"/>
+        </w:rPr>
+        <w:t xml:space="preserve"> As a result</w:t>
       </w:r>
       <w:bookmarkStart w:id="0" w:name="_GoBack"/>
       <w:bookmarkEnd w:id="0"/>
+      <w:r>
+        <w:rPr>
+          <w:lang w:eastAsia="zh-CN"/>
+        </w:rPr>
+        <w:t xml:space="preserve">, we are seeing the money </w:t>
+      </w:r>
+      <w:r>
+        <w:rPr>
+          <w:lang w:eastAsia="zh-CN"/>
+        </w:rPr>
+        <w:t xml:space="preserve">transactions from </w:t>
+      </w:r>
+      <w:r>
+        <w:rPr>
+          <w:b/>
+          <w:lang w:eastAsia="zh-CN"/>
+        </w:rPr>
+        <w:t>each month in 2017</w:t>
+      </w:r>
+      <w:r>
+        <w:rPr>
+          <w:lang w:eastAsia="zh-CN"/>
+        </w:rPr>
+        <w:t>.</w:t>
+      </w:r>
+      <w:r>
+        <w:rPr>
+          <w:lang w:eastAsia="zh-CN"/>
+        </w:rPr>
+        <w:t xml:space="preserve"> </w:t>
+      </w:r>
+      <w:r>
+        <w:rPr>
+          <w:lang w:eastAsia="zh-CN"/>
+        </w:rPr>
+        <w:t xml:space="preserve"> </w:t>
+      </w:r>
+      <w:r>
+        <w:rPr>
+          <w:lang w:eastAsia="zh-CN"/>
+        </w:rPr>
+        <w:t xml:space="preserve">For example, the total </w:t>
+      </w:r>
+      <w:r>
+        <w:rPr>
+          <w:lang w:eastAsia="zh-CN"/>
+        </w:rPr>
+        <w:t>transactions</w:t>
+      </w:r>
+      <w:r>
+        <w:rPr>
+          <w:lang w:eastAsia="zh-CN"/>
+        </w:rPr>
+        <w:t xml:space="preserve"> in May add up to 2,093,102.75. </w:t>
+      </w:r>
+    </w:p>
+    <w:p>
+      <w:pPr>
+        <w:pStyle w:val="ListParagraph"/>
+        <w:rPr>
+          <w:lang w:eastAsia="zh-CN"/>
+        </w:rPr>
+      </w:pPr>
+      <w:r>
+        <w:rPr>
+          <w:lang w:eastAsia="zh-CN"/>
+        </w:rPr>
+        <w:t xml:space="preserve">So far, we have explored the levels in terms of time. Another way to look at the data is to find out the categories of the </w:t>
+      </w:r>
+      <w:r>
+        <w:rPr>
+          <w:lang w:eastAsia="zh-CN"/>
+        </w:rPr>
+        <w:t>transactions</w:t>
+      </w:r>
+      <w:r>
+        <w:rPr>
+          <w:lang w:eastAsia="zh-CN"/>
+        </w:rPr>
+        <w:t>.</w:t>
+      </w:r>
+    </w:p>
+    <w:p>
+      <w:pPr>
+        <w:pStyle w:val="ListParagraph"/>
+        <w:numPr>
+          <w:ilvl w:val="0"/>
+          <w:numId w:val="4"/>
+        </w:numPr>
+        <w:rPr>
+          <w:lang w:eastAsia="zh-CN"/>
+        </w:rPr>
+      </w:pPr>
+      <w:r>
+        <w:rPr>
+          <w:lang w:eastAsia="zh-CN"/>
+        </w:rPr>
+        <w:t xml:space="preserve">We first </w:t>
+      </w:r>
+      <w:r>
+        <w:rPr>
+          <w:b/>
+          <w:lang w:eastAsia="zh-CN"/>
+        </w:rPr>
+        <w:t xml:space="preserve">go </w:t>
+      </w:r>
+      <w:r>
+        <w:rPr>
+          <w:b/>
+          <w:lang w:eastAsia="zh-CN"/>
+        </w:rPr>
+        <w:t>back</w:t>
+      </w:r>
+      <w:r>
+        <w:rPr>
+          <w:lang w:eastAsia="zh-CN"/>
+        </w:rPr>
+        <w:t xml:space="preserve"> to see all years. </w:t>
+      </w:r>
+    </w:p>
+    <w:p>
+      <w:pPr>
+        <w:pStyle w:val="ListParagraph"/>
+        <w:numPr>
+          <w:ilvl w:val="0"/>
+          <w:numId w:val="4"/>
+        </w:numPr>
+        <w:rPr>
+          <w:lang w:eastAsia="zh-CN"/>
+        </w:rPr>
+      </w:pPr>
+      <w:r>
+        <w:rPr>
+          <w:b/>
+          <w:lang w:eastAsia="zh-CN"/>
+        </w:rPr>
+        <w:t>We select</w:t>
+      </w:r>
+      <w:r>
+        <w:rPr>
+          <w:b/>
+          <w:lang w:eastAsia="zh-CN"/>
+        </w:rPr>
+        <w:t xml:space="preserve"> </w:t>
+      </w:r>
+      <w:r>
+        <w:rPr>
+          <w:b/>
+          <w:lang w:eastAsia="zh-CN"/>
+        </w:rPr>
+        <w:t xml:space="preserve">money </w:t>
+      </w:r>
+      <w:r>
+        <w:rPr>
+          <w:b/>
+          <w:lang w:eastAsia="zh-CN"/>
+        </w:rPr>
+        <w:t xml:space="preserve">category </w:t>
+      </w:r>
+      <w:r>
+        <w:rPr>
+          <w:b/>
+          <w:lang w:eastAsia="zh-CN"/>
+        </w:rPr>
+        <w:t>and ac</w:t>
+      </w:r>
+      <w:r>
+        <w:rPr>
+          <w:b/>
+          <w:lang w:eastAsia="zh-CN"/>
+        </w:rPr>
+        <w:t>count type</w:t>
+      </w:r>
+      <w:r>
+        <w:rPr>
+          <w:lang w:eastAsia="zh-CN"/>
+        </w:rPr>
+        <w:t xml:space="preserve"> </w:t>
+      </w:r>
+      <w:r>
+        <w:rPr>
+          <w:lang w:eastAsia="zh-CN"/>
+        </w:rPr>
+        <w:t>in all the years.</w:t>
+      </w:r>
+      <w:r>
+        <w:rPr>
+          <w:lang w:eastAsia="zh-CN"/>
+        </w:rPr>
+        <w:t xml:space="preserve"> </w:t>
+      </w:r>
+      <w:r>
+        <w:rPr>
+          <w:lang w:eastAsia="zh-CN"/>
+        </w:rPr>
+        <w:t xml:space="preserve">Now we can see more details about all the </w:t>
+      </w:r>
+      <w:r>
+        <w:rPr>
+          <w:lang w:eastAsia="zh-CN"/>
+        </w:rPr>
+        <w:t>transactions</w:t>
+      </w:r>
+      <w:r>
+        <w:rPr>
+          <w:lang w:eastAsia="zh-CN"/>
+        </w:rPr>
+        <w:t xml:space="preserve">. </w:t>
+      </w:r>
+      <w:r>
+        <w:rPr>
+          <w:lang w:eastAsia="zh-CN"/>
+        </w:rPr>
+        <w:t>For example, we can see that some</w:t>
+      </w:r>
+      <w:r>
+        <w:rPr>
+          <w:lang w:eastAsia="zh-CN"/>
+        </w:rPr>
+        <w:t xml:space="preserve"> </w:t>
+      </w:r>
+      <w:r>
+        <w:rPr>
+          <w:lang w:eastAsia="zh-CN"/>
+        </w:rPr>
+        <w:t>money</w:t>
+      </w:r>
+      <w:r>
+        <w:rPr>
+          <w:lang w:eastAsia="zh-CN"/>
+        </w:rPr>
+        <w:t xml:space="preserve"> </w:t>
+      </w:r>
+      <w:r>
+        <w:rPr>
+          <w:lang w:eastAsia="zh-CN"/>
+        </w:rPr>
+        <w:t>comes</w:t>
+      </w:r>
+      <w:r>
+        <w:rPr>
+          <w:lang w:eastAsia="zh-CN"/>
+        </w:rPr>
+        <w:t xml:space="preserve"> </w:t>
+      </w:r>
+      <w:r>
+        <w:rPr>
+          <w:lang w:eastAsia="zh-CN"/>
+        </w:rPr>
+        <w:t xml:space="preserve">from retirement, and </w:t>
+      </w:r>
+      <w:r>
+        <w:rPr>
+          <w:lang w:eastAsia="zh-CN"/>
+        </w:rPr>
+        <w:t xml:space="preserve">there are </w:t>
+      </w:r>
+      <w:r>
+        <w:rPr>
+          <w:lang w:eastAsia="zh-CN"/>
+        </w:rPr>
+        <w:t>5</w:t>
+      </w:r>
+      <w:r>
+        <w:rPr>
+          <w:lang w:eastAsia="zh-CN"/>
+        </w:rPr>
+        <w:t xml:space="preserve"> types of account type:</w:t>
+      </w:r>
+      <w:r>
+        <w:rPr>
+          <w:lang w:eastAsia="zh-CN"/>
+        </w:rPr>
+        <w:t xml:space="preserve"> no name,</w:t>
+      </w:r>
+      <w:r>
+        <w:rPr>
+          <w:lang w:eastAsia="zh-CN"/>
+        </w:rPr>
+        <w:t xml:space="preserve"> </w:t>
+      </w:r>
+      <w:r>
+        <w:rPr>
+          <w:lang w:eastAsia="zh-CN"/>
+        </w:rPr>
+        <w:t xml:space="preserve">IRA, </w:t>
+      </w:r>
+      <w:r>
+        <w:rPr>
+          <w:lang w:eastAsia="zh-CN"/>
+        </w:rPr>
+        <w:t>small business</w:t>
+      </w:r>
+      <w:r>
+        <w:rPr>
+          <w:lang w:eastAsia="zh-CN"/>
+        </w:rPr>
+        <w:t>,</w:t>
+      </w:r>
+      <w:r>
+        <w:rPr>
+          <w:lang w:eastAsia="zh-CN"/>
+        </w:rPr>
+        <w:t xml:space="preserve"> </w:t>
+      </w:r>
+      <w:r>
+        <w:rPr>
+          <w:lang w:eastAsia="zh-CN"/>
+        </w:rPr>
+        <w:t xml:space="preserve">individual ?, </w:t>
+      </w:r>
+      <w:r>
+        <w:rPr>
+          <w:lang w:eastAsia="zh-CN"/>
+        </w:rPr>
+        <w:t>and trust.</w:t>
+      </w:r>
+    </w:p>
+    <w:p>
+      <w:pPr>
+        <w:pStyle w:val="ListParagraph"/>
+        <w:rPr>
+          <w:lang w:eastAsia="zh-CN"/>
+        </w:rPr>
+      </w:pPr>
+      <w:r>
+        <w:rPr>
+          <w:lang w:eastAsia="zh-CN"/>
+        </w:rPr>
+        <w:t>Next</w:t>
+      </w:r>
+      <w:r>
+        <w:rPr>
+          <w:lang w:eastAsia="zh-CN"/>
+        </w:rPr>
+        <w:t>, we can</w:t>
+      </w:r>
+      <w:r>
+        <w:rPr>
+          <w:lang w:eastAsia="zh-CN"/>
+        </w:rPr>
+        <w:t xml:space="preserve"> further</w:t>
+      </w:r>
+      <w:r>
+        <w:rPr>
+          <w:lang w:eastAsia="zh-CN"/>
+        </w:rPr>
+        <w:t xml:space="preserve"> look at the </w:t>
+      </w:r>
+      <w:r>
+        <w:rPr>
+          <w:lang w:eastAsia="zh-CN"/>
+        </w:rPr>
+        <w:t xml:space="preserve">distribution of ages </w:t>
+      </w:r>
+      <w:r>
+        <w:rPr>
+          <w:lang w:eastAsia="zh-CN"/>
+        </w:rPr>
+        <w:t>within</w:t>
+      </w:r>
+      <w:r>
+        <w:rPr>
+          <w:lang w:eastAsia="zh-CN"/>
+        </w:rPr>
+        <w:t xml:space="preserve"> one</w:t>
+      </w:r>
+      <w:r>
+        <w:rPr>
+          <w:lang w:eastAsia="zh-CN"/>
+        </w:rPr>
+        <w:t xml:space="preserve"> category.</w:t>
+      </w:r>
+    </w:p>
+    <w:p>
+      <w:pPr>
+        <w:pStyle w:val="ListParagraph"/>
+        <w:numPr>
+          <w:ilvl w:val="0"/>
+          <w:numId w:val="4"/>
+        </w:numPr>
+        <w:rPr>
+          <w:lang w:eastAsia="zh-CN"/>
+        </w:rPr>
+      </w:pPr>
+      <w:r>
+        <w:rPr>
+          <w:lang w:eastAsia="zh-CN"/>
+        </w:rPr>
+        <w:t xml:space="preserve">We </w:t>
+      </w:r>
+      <w:r>
+        <w:rPr>
+          <w:b/>
+          <w:lang w:eastAsia="zh-CN"/>
+        </w:rPr>
+        <w:t xml:space="preserve">select the year 2017 and the account type </w:t>
+      </w:r>
+      <w:r>
+        <w:rPr>
+          <w:b/>
+          <w:lang w:eastAsia="zh-CN"/>
+        </w:rPr>
+        <w:t>“IRA”</w:t>
+      </w:r>
+      <w:r>
+        <w:rPr>
+          <w:lang w:eastAsia="zh-CN"/>
+        </w:rPr>
+        <w:t xml:space="preserve">. Now we can see </w:t>
+      </w:r>
+      <w:r>
+        <w:rPr>
+          <w:lang w:eastAsia="zh-CN"/>
+        </w:rPr>
+        <w:t>all the transactions</w:t>
+      </w:r>
+      <w:r>
+        <w:rPr>
+          <w:lang w:eastAsia="zh-CN"/>
+        </w:rPr>
+        <w:t xml:space="preserve"> in 2017 </w:t>
+      </w:r>
+      <w:r>
+        <w:rPr>
+          <w:lang w:eastAsia="zh-CN"/>
+        </w:rPr>
+        <w:t xml:space="preserve">from all the </w:t>
+      </w:r>
+      <w:r>
+        <w:rPr>
+          <w:lang w:eastAsia="zh-CN"/>
+        </w:rPr>
+        <w:t>IRA</w:t>
+      </w:r>
+      <w:r>
+        <w:rPr>
+          <w:lang w:eastAsia="zh-CN"/>
+        </w:rPr>
+        <w:t xml:space="preserve"> accounts</w:t>
+      </w:r>
+      <w:r>
+        <w:rPr>
+          <w:lang w:eastAsia="zh-CN"/>
+        </w:rPr>
+        <w:t>, with more detail on age distribution</w:t>
+      </w:r>
+      <w:r>
+        <w:rPr>
+          <w:lang w:eastAsia="zh-CN"/>
+        </w:rPr>
+        <w:t>.</w:t>
+      </w:r>
+    </w:p>
+    <w:p>
+      <w:pPr>
+        <w:pStyle w:val="ListParagraph"/>
+        <w:numPr>
+          <w:ilvl w:val="0"/>
+          <w:numId w:val="4"/>
+        </w:numPr>
+        <w:rPr>
+          <w:lang w:eastAsia="zh-CN"/>
+        </w:rPr>
+      </w:pPr>
+      <w:r>
+        <w:rPr>
+          <w:lang w:eastAsia="zh-CN"/>
+        </w:rPr>
+        <w:t xml:space="preserve">If we want to see where these accounts were opened, we can first </w:t>
+      </w:r>
+      <w:r>
+        <w:rPr>
+          <w:b/>
+          <w:lang w:eastAsia="zh-CN"/>
+        </w:rPr>
+        <w:t>go back</w:t>
+      </w:r>
+      <w:r>
+        <w:rPr>
+          <w:lang w:eastAsia="zh-CN"/>
+        </w:rPr>
+        <w:t xml:space="preserve"> to the money </w:t>
+      </w:r>
+      <w:r>
+        <w:rPr>
+          <w:lang w:eastAsia="zh-CN"/>
+        </w:rPr>
+        <w:t>accounts</w:t>
+      </w:r>
+      <w:r>
+        <w:rPr>
+          <w:lang w:eastAsia="zh-CN"/>
+        </w:rPr>
+        <w:t xml:space="preserve"> and years view. </w:t>
+      </w:r>
+    </w:p>
+    <w:p>
+      <w:pPr>
+        <w:pStyle w:val="ListParagraph"/>
+        <w:numPr>
+          <w:ilvl w:val="0"/>
+          <w:numId w:val="4"/>
+        </w:numPr>
+        <w:rPr>
+          <w:lang w:eastAsia="zh-CN"/>
+        </w:rPr>
+      </w:pPr>
+      <w:r>
+        <w:rPr>
+          <w:lang w:eastAsia="zh-CN"/>
+        </w:rPr>
+        <w:t xml:space="preserve">Then we can select </w:t>
+      </w:r>
+      <w:r>
+        <w:rPr>
+          <w:b/>
+          <w:lang w:eastAsia="zh-CN"/>
+        </w:rPr>
+        <w:t>region</w:t>
+      </w:r>
+      <w:r>
+        <w:rPr>
+          <w:lang w:eastAsia="zh-CN"/>
+        </w:rPr>
+        <w:t xml:space="preserve"> and look at where all the accounts were opened within a given time range, like </w:t>
+      </w:r>
+      <w:r>
+        <w:rPr>
+          <w:b/>
+          <w:lang w:eastAsia="zh-CN"/>
+        </w:rPr>
+        <w:t>2014 – 2016</w:t>
+      </w:r>
+      <w:r>
+        <w:rPr>
+          <w:lang w:eastAsia="zh-CN"/>
+        </w:rPr>
+        <w:t>.</w:t>
+      </w:r>
+      <w:r>
+        <w:rPr>
+          <w:lang w:eastAsia="zh-CN"/>
+        </w:rPr>
+        <w:t xml:space="preserve"> We see there are accounts opened in Texas and New England.</w:t>
+      </w:r>
+    </w:p>
+    <w:p>
+      <w:pPr>
+        <w:pStyle w:val="ListParagraph"/>
+        <w:ind w:left="72"/>
+        <w:rPr>
+          <w:lang w:eastAsia="zh-CN"/>
+        </w:rPr>
+      </w:pPr>
     </w:p>
     <w:sectPr>
       <w:pgSz w:w="12240" w:h="15840"/>
@@ -216,6 +1123,273 @@
 <file path=word/numbering.xml><?xml version="1.0" encoding="utf-8"?>
 <w:numbering xmlns:wpc="http://schemas.microsoft.com/office/word/2010/wordprocessingCanvas" xmlns:mo="http://schemas.microsoft.com/office/mac/office/2008/main" xmlns:mc="http://schemas.openxmlformats.org/markup-compatibility/2006" xmlns:mv="urn:schemas-microsoft-com:mac:vml" xmlns:o="urn:schemas-microsoft-com:office:office" xmlns:r="http://schemas.openxmlformats.org/officeDocument/2006/relationships" xmlns:m="http://schemas.openxmlformats.org/officeDocument/2006/math" xmlns:v="urn:schemas-microsoft-com:vml" xmlns:wp14="http://schemas.microsoft.com/office/word/2010/wordprocessingDrawing" xmlns:wp="http://schemas.openxmlformats.org/drawingml/2006/wordprocessingDrawing" xmlns:w10="urn:schemas-microsoft-com:office:word" xmlns:w="http://schemas.openxmlformats.org/wordprocessingml/2006/main" xmlns:w14="http://schemas.microsoft.com/office/word/2010/wordml" xmlns:w15="http://schemas.microsoft.com/office/word/2012/wordml" xmlns:wpg="http://schemas.microsoft.com/office/word/2010/wordprocessingGroup" xmlns:wpi="http://schemas.microsoft.com/office/word/2010/wordprocessingInk" xmlns:wne="http://schemas.microsoft.com/office/word/2006/wordml" xmlns:wps="http://schemas.microsoft.com/office/word/2010/wordprocessingShape" mc:Ignorable="w14 w15 wp14">
   <w:abstractNum w:abstractNumId="0">
+    <w:nsid w:val="0FD5016D"/>
+    <w:multiLevelType w:val="hybridMultilevel"/>
+    <w:tmpl w:val="F738DD18"/>
+    <w:lvl w:ilvl="0" w:tplc="69A2CB12">
+      <w:start w:val="1"/>
+      <w:numFmt w:val="decimal"/>
+      <w:lvlText w:val="Stage %1."/>
+      <w:lvlJc w:val="left"/>
+      <w:pPr>
+        <w:ind w:left="720" w:hanging="360"/>
+      </w:pPr>
+      <w:rPr>
+        <w:rFonts w:hint="default"/>
+      </w:rPr>
+    </w:lvl>
+    <w:lvl w:ilvl="1" w:tplc="04090019" w:tentative="1">
+      <w:start w:val="1"/>
+      <w:numFmt w:val="lowerLetter"/>
+      <w:lvlText w:val="%2."/>
+      <w:lvlJc w:val="left"/>
+      <w:pPr>
+        <w:ind w:left="1440" w:hanging="360"/>
+      </w:pPr>
+    </w:lvl>
+    <w:lvl w:ilvl="2" w:tplc="0409001B" w:tentative="1">
+      <w:start w:val="1"/>
+      <w:numFmt w:val="lowerRoman"/>
+      <w:lvlText w:val="%3."/>
+      <w:lvlJc w:val="right"/>
+      <w:pPr>
+        <w:ind w:left="2160" w:hanging="180"/>
+      </w:pPr>
+    </w:lvl>
+    <w:lvl w:ilvl="3" w:tplc="0409000F" w:tentative="1">
+      <w:start w:val="1"/>
+      <w:numFmt w:val="decimal"/>
+      <w:lvlText w:val="%4."/>
+      <w:lvlJc w:val="left"/>
+      <w:pPr>
+        <w:ind w:left="2880" w:hanging="360"/>
+      </w:pPr>
+    </w:lvl>
+    <w:lvl w:ilvl="4" w:tplc="04090019" w:tentative="1">
+      <w:start w:val="1"/>
+      <w:numFmt w:val="lowerLetter"/>
+      <w:lvlText w:val="%5."/>
+      <w:lvlJc w:val="left"/>
+      <w:pPr>
+        <w:ind w:left="3600" w:hanging="360"/>
+      </w:pPr>
+    </w:lvl>
+    <w:lvl w:ilvl="5" w:tplc="0409001B" w:tentative="1">
+      <w:start w:val="1"/>
+      <w:numFmt w:val="lowerRoman"/>
+      <w:lvlText w:val="%6."/>
+      <w:lvlJc w:val="right"/>
+      <w:pPr>
+        <w:ind w:left="4320" w:hanging="180"/>
+      </w:pPr>
+    </w:lvl>
+    <w:lvl w:ilvl="6" w:tplc="0409000F" w:tentative="1">
+      <w:start w:val="1"/>
+      <w:numFmt w:val="decimal"/>
+      <w:lvlText w:val="%7."/>
+      <w:lvlJc w:val="left"/>
+      <w:pPr>
+        <w:ind w:left="5040" w:hanging="360"/>
+      </w:pPr>
+    </w:lvl>
+    <w:lvl w:ilvl="7" w:tplc="04090019" w:tentative="1">
+      <w:start w:val="1"/>
+      <w:numFmt w:val="lowerLetter"/>
+      <w:lvlText w:val="%8."/>
+      <w:lvlJc w:val="left"/>
+      <w:pPr>
+        <w:ind w:left="5760" w:hanging="360"/>
+      </w:pPr>
+    </w:lvl>
+    <w:lvl w:ilvl="8" w:tplc="0409001B" w:tentative="1">
+      <w:start w:val="1"/>
+      <w:numFmt w:val="lowerRoman"/>
+      <w:lvlText w:val="%9."/>
+      <w:lvlJc w:val="right"/>
+      <w:pPr>
+        <w:ind w:left="6480" w:hanging="180"/>
+      </w:pPr>
+    </w:lvl>
+  </w:abstractNum>
+  <w:abstractNum w:abstractNumId="1">
+    <w:nsid w:val="28C25586"/>
+    <w:multiLevelType w:val="hybridMultilevel"/>
+    <w:tmpl w:val="A11E9672"/>
+    <w:lvl w:ilvl="0" w:tplc="0409000F">
+      <w:start w:val="1"/>
+      <w:numFmt w:val="decimal"/>
+      <w:lvlText w:val="%1."/>
+      <w:lvlJc w:val="left"/>
+      <w:pPr>
+        <w:ind w:left="720" w:hanging="360"/>
+      </w:pPr>
+      <w:rPr>
+        <w:rFonts w:hint="default"/>
+      </w:rPr>
+    </w:lvl>
+    <w:lvl w:ilvl="1" w:tplc="04090019" w:tentative="1">
+      <w:start w:val="1"/>
+      <w:numFmt w:val="lowerLetter"/>
+      <w:lvlText w:val="%2."/>
+      <w:lvlJc w:val="left"/>
+      <w:pPr>
+        <w:ind w:left="1440" w:hanging="360"/>
+      </w:pPr>
+    </w:lvl>
+    <w:lvl w:ilvl="2" w:tplc="0409001B" w:tentative="1">
+      <w:start w:val="1"/>
+      <w:numFmt w:val="lowerRoman"/>
+      <w:lvlText w:val="%3."/>
+      <w:lvlJc w:val="right"/>
+      <w:pPr>
+        <w:ind w:left="2160" w:hanging="180"/>
+      </w:pPr>
+    </w:lvl>
+    <w:lvl w:ilvl="3" w:tplc="0409000F" w:tentative="1">
+      <w:start w:val="1"/>
+      <w:numFmt w:val="decimal"/>
+      <w:lvlText w:val="%4."/>
+      <w:lvlJc w:val="left"/>
+      <w:pPr>
+        <w:ind w:left="2880" w:hanging="360"/>
+      </w:pPr>
+    </w:lvl>
+    <w:lvl w:ilvl="4" w:tplc="04090019" w:tentative="1">
+      <w:start w:val="1"/>
+      <w:numFmt w:val="lowerLetter"/>
+      <w:lvlText w:val="%5."/>
+      <w:lvlJc w:val="left"/>
+      <w:pPr>
+        <w:ind w:left="3600" w:hanging="360"/>
+      </w:pPr>
+    </w:lvl>
+    <w:lvl w:ilvl="5" w:tplc="0409001B" w:tentative="1">
+      <w:start w:val="1"/>
+      <w:numFmt w:val="lowerRoman"/>
+      <w:lvlText w:val="%6."/>
+      <w:lvlJc w:val="right"/>
+      <w:pPr>
+        <w:ind w:left="4320" w:hanging="180"/>
+      </w:pPr>
+    </w:lvl>
+    <w:lvl w:ilvl="6" w:tplc="0409000F" w:tentative="1">
+      <w:start w:val="1"/>
+      <w:numFmt w:val="decimal"/>
+      <w:lvlText w:val="%7."/>
+      <w:lvlJc w:val="left"/>
+      <w:pPr>
+        <w:ind w:left="5040" w:hanging="360"/>
+      </w:pPr>
+    </w:lvl>
+    <w:lvl w:ilvl="7" w:tplc="04090019" w:tentative="1">
+      <w:start w:val="1"/>
+      <w:numFmt w:val="lowerLetter"/>
+      <w:lvlText w:val="%8."/>
+      <w:lvlJc w:val="left"/>
+      <w:pPr>
+        <w:ind w:left="5760" w:hanging="360"/>
+      </w:pPr>
+    </w:lvl>
+    <w:lvl w:ilvl="8" w:tplc="0409001B" w:tentative="1">
+      <w:start w:val="1"/>
+      <w:numFmt w:val="lowerRoman"/>
+      <w:lvlText w:val="%9."/>
+      <w:lvlJc w:val="right"/>
+      <w:pPr>
+        <w:ind w:left="6480" w:hanging="180"/>
+      </w:pPr>
+    </w:lvl>
+  </w:abstractNum>
+  <w:abstractNum w:abstractNumId="2">
+    <w:nsid w:val="587C5BC3"/>
+    <w:multiLevelType w:val="hybridMultilevel"/>
+    <w:tmpl w:val="24DC55CA"/>
+    <w:lvl w:ilvl="0" w:tplc="69A2CB12">
+      <w:start w:val="1"/>
+      <w:numFmt w:val="decimal"/>
+      <w:lvlText w:val="Stage %1."/>
+      <w:lvlJc w:val="left"/>
+      <w:pPr>
+        <w:ind w:left="72" w:hanging="72"/>
+      </w:pPr>
+      <w:rPr>
+        <w:rFonts w:hint="default"/>
+      </w:rPr>
+    </w:lvl>
+    <w:lvl w:ilvl="1" w:tplc="04090019" w:tentative="1">
+      <w:start w:val="1"/>
+      <w:numFmt w:val="lowerLetter"/>
+      <w:lvlText w:val="%2."/>
+      <w:lvlJc w:val="left"/>
+      <w:pPr>
+        <w:ind w:left="1440" w:hanging="360"/>
+      </w:pPr>
+    </w:lvl>
+    <w:lvl w:ilvl="2" w:tplc="0409001B" w:tentative="1">
+      <w:start w:val="1"/>
+      <w:numFmt w:val="lowerRoman"/>
+      <w:lvlText w:val="%3."/>
+      <w:lvlJc w:val="right"/>
+      <w:pPr>
+        <w:ind w:left="2160" w:hanging="180"/>
+      </w:pPr>
+    </w:lvl>
+    <w:lvl w:ilvl="3" w:tplc="0409000F" w:tentative="1">
+      <w:start w:val="1"/>
+      <w:numFmt w:val="decimal"/>
+      <w:lvlText w:val="%4."/>
+      <w:lvlJc w:val="left"/>
+      <w:pPr>
+        <w:ind w:left="2880" w:hanging="360"/>
+      </w:pPr>
+    </w:lvl>
+    <w:lvl w:ilvl="4" w:tplc="04090019" w:tentative="1">
+      <w:start w:val="1"/>
+      <w:numFmt w:val="lowerLetter"/>
+      <w:lvlText w:val="%5."/>
+      <w:lvlJc w:val="left"/>
+      <w:pPr>
+        <w:ind w:left="3600" w:hanging="360"/>
+      </w:pPr>
+    </w:lvl>
+    <w:lvl w:ilvl="5" w:tplc="0409001B" w:tentative="1">
+      <w:start w:val="1"/>
+      <w:numFmt w:val="lowerRoman"/>
+      <w:lvlText w:val="%6."/>
+      <w:lvlJc w:val="right"/>
+      <w:pPr>
+        <w:ind w:left="4320" w:hanging="180"/>
+      </w:pPr>
+    </w:lvl>
+    <w:lvl w:ilvl="6" w:tplc="0409000F" w:tentative="1">
+      <w:start w:val="1"/>
+      <w:numFmt w:val="decimal"/>
+      <w:lvlText w:val="%7."/>
+      <w:lvlJc w:val="left"/>
+      <w:pPr>
+        <w:ind w:left="5040" w:hanging="360"/>
+      </w:pPr>
+    </w:lvl>
+    <w:lvl w:ilvl="7" w:tplc="04090019" w:tentative="1">
+      <w:start w:val="1"/>
+      <w:numFmt w:val="lowerLetter"/>
+      <w:lvlText w:val="%8."/>
+      <w:lvlJc w:val="left"/>
+      <w:pPr>
+        <w:ind w:left="5760" w:hanging="360"/>
+      </w:pPr>
+    </w:lvl>
+    <w:lvl w:ilvl="8" w:tplc="0409001B" w:tentative="1">
+      <w:start w:val="1"/>
+      <w:numFmt w:val="lowerRoman"/>
+      <w:lvlText w:val="%9."/>
+      <w:lvlJc w:val="right"/>
+      <w:pPr>
+        <w:ind w:left="6480" w:hanging="180"/>
+      </w:pPr>
+    </w:lvl>
+  </w:abstractNum>
+  <w:abstractNum w:abstractNumId="3">
     <w:nsid w:val="6C1E1C29"/>
     <w:multiLevelType w:val="hybridMultilevel"/>
     <w:tmpl w:val="DDBE72FE"/>
@@ -305,6 +1479,15 @@
     </w:lvl>
   </w:abstractNum>
   <w:num w:numId="1">
+    <w:abstractNumId w:val="3"/>
+  </w:num>
+  <w:num w:numId="2">
+    <w:abstractNumId w:val="1"/>
+  </w:num>
+  <w:num w:numId="3">
+    <w:abstractNumId w:val="2"/>
+  </w:num>
+  <w:num w:numId="4">
     <w:abstractNumId w:val="0"/>
   </w:num>
 </w:numbering>

</xml_diff>